<commit_message>
modified guide and added clean up code and seperate textfile
</commit_message>
<xml_diff>
--- a/Capstone_Project_Guide.docx
+++ b/Capstone_Project_Guide.docx
@@ -5,11 +5,26 @@
     <w:p>
       <w:pPr>
         <w:pStyle w:val="Title"/>
+        <w:rPr>
+          <w:b/>
+          <w:bCs/>
+          <w:u w:val="single"/>
+        </w:rPr>
       </w:pPr>
       <w:r>
+        <w:rPr>
+          <w:b/>
+          <w:bCs/>
+          <w:u w:val="single"/>
+        </w:rPr>
         <w:t>Capstone Project Guide:</w:t>
       </w:r>
       <w:r>
+        <w:rPr>
+          <w:b/>
+          <w:bCs/>
+          <w:u w:val="single"/>
+        </w:rPr>
         <w:t xml:space="preserve"> Python</w:t>
       </w:r>
     </w:p>
@@ -23,10 +38,7 @@
     </w:p>
     <w:p>
       <w:r>
-        <w:t>P</w:t>
-      </w:r>
-      <w:r>
-        <w:t>roject has two main parts:</w:t>
+        <w:t>Project has two main parts:</w:t>
       </w:r>
       <w:r>
         <w:br/>
@@ -37,13 +49,7 @@
       </w:r>
       <w:r>
         <w:br/>
-        <w:t xml:space="preserve">   - </w:t>
-      </w:r>
-      <w:r>
-        <w:t>T</w:t>
-      </w:r>
-      <w:r>
-        <w:t>ake a messy customer list, clean it, and then output the cleaned data in a `.CSV` file.</w:t>
+        <w:t xml:space="preserve">   - Take a messy customer list, clean it, and then output the cleaned data in a `.CSV` file.</w:t>
       </w:r>
       <w:r>
         <w:br/>
@@ -78,29 +84,11 @@
       </w:r>
       <w:r>
         <w:br/>
-        <w:t xml:space="preserve">   - </w:t>
-      </w:r>
-      <w:r>
-        <w:t>A</w:t>
-      </w:r>
-      <w:r>
-        <w:t>nalyze a dataset of 2024 transactions to find insights about the business.</w:t>
+        <w:t xml:space="preserve">   - Analyze a dataset of 2024 transactions to find insights about the business.</w:t>
       </w:r>
       <w:r>
         <w:br/>
-        <w:t xml:space="preserve">   - </w:t>
-      </w:r>
-      <w:r>
-        <w:t>N</w:t>
-      </w:r>
-      <w:r>
-        <w:t xml:space="preserve">eed </w:t>
-      </w:r>
-      <w:r>
-        <w:t>following done</w:t>
-      </w:r>
-      <w:r>
-        <w:t>:</w:t>
+        <w:t xml:space="preserve">   - Need following done:</w:t>
       </w:r>
       <w:r>
         <w:br/>
@@ -121,8 +109,14 @@
     <w:p>
       <w:pPr>
         <w:pStyle w:val="Heading1"/>
+        <w:rPr>
+          <w:u w:val="single"/>
+        </w:rPr>
       </w:pPr>
       <w:r>
+        <w:rPr>
+          <w:u w:val="single"/>
+        </w:rPr>
         <w:t>Project Deliverables</w:t>
       </w:r>
     </w:p>
@@ -142,16 +136,30 @@
     <w:p>
       <w:pPr>
         <w:pStyle w:val="Heading1"/>
+        <w:rPr>
+          <w:b w:val="0"/>
+          <w:bCs w:val="0"/>
+        </w:rPr>
       </w:pPr>
       <w:r>
+        <w:rPr>
+          <w:b w:val="0"/>
+          <w:bCs w:val="0"/>
+        </w:rPr>
         <w:t>Suggested Guide to Complete This Project</w:t>
       </w:r>
     </w:p>
     <w:p>
       <w:pPr>
         <w:pStyle w:val="Heading2"/>
+        <w:rPr>
+          <w:u w:val="single"/>
+        </w:rPr>
       </w:pPr>
       <w:r>
+        <w:rPr>
+          <w:u w:val="single"/>
+        </w:rPr>
         <w:t>Part 1: Customer Data Cleanup</w:t>
       </w:r>
     </w:p>
@@ -266,8 +274,14 @@
     <w:p>
       <w:pPr>
         <w:pStyle w:val="Heading2"/>
+        <w:rPr>
+          <w:u w:val="single"/>
+        </w:rPr>
       </w:pPr>
       <w:r>
+        <w:rPr>
+          <w:u w:val="single"/>
+        </w:rPr>
         <w:t>Part 2: Transaction Data Analysis</w:t>
       </w:r>
     </w:p>
@@ -281,7 +295,15 @@
       </w:r>
       <w:r>
         <w:br/>
-        <w:t xml:space="preserve">   - Display the first 10 rows and use `.describe()` to get a basic summary.</w:t>
+        <w:t xml:space="preserve">   - Display the first 10 rows and use </w:t>
+      </w:r>
+      <w:proofErr w:type="gramStart"/>
+      <w:r>
+        <w:t>`.describe</w:t>
+      </w:r>
+      <w:proofErr w:type="gramEnd"/>
+      <w:r>
+        <w:t>()` to get a basic summary.</w:t>
       </w:r>
       <w:r>
         <w:br/>
@@ -359,8 +381,16 @@
     <w:p>
       <w:pPr>
         <w:pStyle w:val="Heading2"/>
+        <w:rPr>
+          <w:b w:val="0"/>
+          <w:bCs w:val="0"/>
+        </w:rPr>
       </w:pPr>
       <w:r>
+        <w:rPr>
+          <w:b w:val="0"/>
+          <w:bCs w:val="0"/>
+        </w:rPr>
         <w:t>Optional Add-ons</w:t>
       </w:r>
     </w:p>
@@ -382,8 +412,14 @@
     <w:p>
       <w:pPr>
         <w:pStyle w:val="Heading1"/>
+        <w:rPr>
+          <w:u w:val="single"/>
+        </w:rPr>
       </w:pPr>
       <w:r>
+        <w:rPr>
+          <w:u w:val="single"/>
+        </w:rPr>
         <w:t>Presentation Tips</w:t>
       </w:r>
     </w:p>

</xml_diff>